<commit_message>
new title image added
</commit_message>
<xml_diff>
--- a/Handlungsempfehlungen.docx
+++ b/Handlungsempfehlungen.docx
@@ -94,38 +94,6 @@
       </w:r>
       <w:r>
         <w:t xml:space="preserve">Hochschulen</w:t>
-      </w:r>
-    </w:p>
-    <w:p>
-      <w:pPr>
-        <w:pStyle w:val="Date"/>
-      </w:pPr>
-      <w:r>
-        <w:t xml:space="preserve">Version</w:t>
-      </w:r>
-      <w:r>
-        <w:t xml:space="preserve"> </w:t>
-      </w:r>
-      <w:r>
-        <w:t xml:space="preserve">1.0</w:t>
-      </w:r>
-      <w:r>
-        <w:t xml:space="preserve"> </w:t>
-      </w:r>
-      <w:r>
-        <w:t xml:space="preserve">vom</w:t>
-      </w:r>
-      <w:r>
-        <w:t xml:space="preserve"> </w:t>
-      </w:r>
-      <w:r>
-        <w:t xml:space="preserve">“</w:t>
-      </w:r>
-      <w:r>
-        <w:t xml:space="preserve">2020-10-20</w:t>
-      </w:r>
-      <w:r>
-        <w:t xml:space="preserve">”</w:t>
       </w:r>
     </w:p>
     <w:p>

</xml_diff>

<commit_message>
Deploying to gh-pages from  @ a5ff2aabbe1431e084a2fac2e53a1143840973a7 🚀
</commit_message>
<xml_diff>
--- a/Handlungsempfehlungen.docx
+++ b/Handlungsempfehlungen.docx
@@ -102,7 +102,7 @@
       </w:pPr>
       <w:bookmarkStart w:id="20" w:name="vorwort"/>
       <w:r>
-        <w:t xml:space="preserve">Vorwort</w:t>
+        <w:t xml:space="preserve">1	Vorwort</w:t>
       </w:r>
       <w:bookmarkEnd w:id="20"/>
     </w:p>
@@ -112,7 +112,7 @@
       </w:pPr>
       <w:bookmarkStart w:id="21" w:name="intro"/>
       <w:r>
-        <w:t xml:space="preserve">Einleitung</w:t>
+        <w:t xml:space="preserve">2	Einleitung</w:t>
       </w:r>
       <w:bookmarkEnd w:id="21"/>
     </w:p>
@@ -122,7 +122,7 @@
       </w:pPr>
       <w:bookmarkStart w:id="22" w:name="umfeldanalyse"/>
       <w:r>
-        <w:t xml:space="preserve">Umfeldanalyse</w:t>
+        <w:t xml:space="preserve">3	Umfeldanalyse</w:t>
       </w:r>
       <w:bookmarkEnd w:id="22"/>
     </w:p>
@@ -132,7 +132,7 @@
       </w:pPr>
       <w:bookmarkStart w:id="23" w:name="methoden"/>
       <w:r>
-        <w:t xml:space="preserve">Methoden</w:t>
+        <w:t xml:space="preserve">4	Methoden</w:t>
       </w:r>
       <w:bookmarkEnd w:id="23"/>
     </w:p>
@@ -142,7 +142,7 @@
       </w:pPr>
       <w:bookmarkStart w:id="24" w:name="akteure"/>
       <w:r>
-        <w:t xml:space="preserve">Akteure</w:t>
+        <w:t xml:space="preserve">5	Akteure</w:t>
       </w:r>
       <w:bookmarkEnd w:id="24"/>
     </w:p>
@@ -152,7 +152,7 @@
       </w:pPr>
       <w:bookmarkStart w:id="25" w:name="handlungsempfehlungen"/>
       <w:r>
-        <w:t xml:space="preserve">Handlungsempfehlungen</w:t>
+        <w:t xml:space="preserve">6	Handlungsempfehlungen</w:t>
       </w:r>
       <w:bookmarkEnd w:id="25"/>
     </w:p>

</xml_diff>

<commit_message>
Deploying to gh-pages from  @ c650b7033654617ae33bce45c42a22ce41b5263d 🚀
</commit_message>
<xml_diff>
--- a/Handlungsempfehlungen.docx
+++ b/Handlungsempfehlungen.docx
@@ -96,66 +96,120 @@
         <w:t xml:space="preserve">Hochschulen</w:t>
       </w:r>
     </w:p>
+    <w:bookmarkStart w:id="20" w:name="vorwort"/>
     <w:p>
       <w:pPr>
         <w:pStyle w:val="Heading1"/>
       </w:pPr>
-      <w:bookmarkStart w:id="20" w:name="vorwort"/>
-      <w:r>
-        <w:t xml:space="preserve">1	Vorwort</w:t>
-      </w:r>
-      <w:bookmarkEnd w:id="20"/>
+      <w:r>
+        <w:rPr>
+          <w:rStyle w:val="SectionNumber"/>
+        </w:rPr>
+        <w:t xml:space="preserve">1</w:t>
+      </w:r>
+      <w:r>
+        <w:tab/>
+      </w:r>
+      <w:r>
+        <w:t xml:space="preserve">Vorwort</w:t>
+      </w:r>
     </w:p>
+    <w:bookmarkEnd w:id="20"/>
+    <w:bookmarkStart w:id="21" w:name="intro"/>
     <w:p>
       <w:pPr>
         <w:pStyle w:val="Heading1"/>
       </w:pPr>
-      <w:bookmarkStart w:id="21" w:name="intro"/>
-      <w:r>
-        <w:t xml:space="preserve">2	Einleitung</w:t>
-      </w:r>
-      <w:bookmarkEnd w:id="21"/>
+      <w:r>
+        <w:rPr>
+          <w:rStyle w:val="SectionNumber"/>
+        </w:rPr>
+        <w:t xml:space="preserve">2</w:t>
+      </w:r>
+      <w:r>
+        <w:tab/>
+      </w:r>
+      <w:r>
+        <w:t xml:space="preserve">Einleitung</w:t>
+      </w:r>
     </w:p>
+    <w:bookmarkEnd w:id="21"/>
+    <w:bookmarkStart w:id="22" w:name="umfeldanalyse"/>
     <w:p>
       <w:pPr>
         <w:pStyle w:val="Heading1"/>
       </w:pPr>
-      <w:bookmarkStart w:id="22" w:name="umfeldanalyse"/>
-      <w:r>
-        <w:t xml:space="preserve">3	Umfeldanalyse</w:t>
-      </w:r>
-      <w:bookmarkEnd w:id="22"/>
+      <w:r>
+        <w:rPr>
+          <w:rStyle w:val="SectionNumber"/>
+        </w:rPr>
+        <w:t xml:space="preserve">3</w:t>
+      </w:r>
+      <w:r>
+        <w:tab/>
+      </w:r>
+      <w:r>
+        <w:t xml:space="preserve">Umfeldanalyse</w:t>
+      </w:r>
     </w:p>
+    <w:bookmarkEnd w:id="22"/>
+    <w:bookmarkStart w:id="23" w:name="methoden"/>
     <w:p>
       <w:pPr>
         <w:pStyle w:val="Heading1"/>
       </w:pPr>
-      <w:bookmarkStart w:id="23" w:name="methoden"/>
-      <w:r>
-        <w:t xml:space="preserve">4	Methoden</w:t>
-      </w:r>
-      <w:bookmarkEnd w:id="23"/>
+      <w:r>
+        <w:rPr>
+          <w:rStyle w:val="SectionNumber"/>
+        </w:rPr>
+        <w:t xml:space="preserve">4</w:t>
+      </w:r>
+      <w:r>
+        <w:tab/>
+      </w:r>
+      <w:r>
+        <w:t xml:space="preserve">Methoden</w:t>
+      </w:r>
     </w:p>
+    <w:bookmarkEnd w:id="23"/>
+    <w:bookmarkStart w:id="24" w:name="akteure"/>
     <w:p>
       <w:pPr>
         <w:pStyle w:val="Heading1"/>
       </w:pPr>
-      <w:bookmarkStart w:id="24" w:name="akteure"/>
-      <w:r>
-        <w:t xml:space="preserve">5	Akteure</w:t>
-      </w:r>
-      <w:bookmarkEnd w:id="24"/>
+      <w:r>
+        <w:rPr>
+          <w:rStyle w:val="SectionNumber"/>
+        </w:rPr>
+        <w:t xml:space="preserve">5</w:t>
+      </w:r>
+      <w:r>
+        <w:tab/>
+      </w:r>
+      <w:r>
+        <w:t xml:space="preserve">Akteure</w:t>
+      </w:r>
     </w:p>
+    <w:bookmarkEnd w:id="24"/>
+    <w:bookmarkStart w:id="25" w:name="handlungsempfehlungen"/>
     <w:p>
       <w:pPr>
         <w:pStyle w:val="Heading1"/>
       </w:pPr>
-      <w:bookmarkStart w:id="25" w:name="handlungsempfehlungen"/>
-      <w:r>
-        <w:t xml:space="preserve">6	Handlungsempfehlungen</w:t>
-      </w:r>
-      <w:bookmarkEnd w:id="25"/>
+      <w:r>
+        <w:rPr>
+          <w:rStyle w:val="SectionNumber"/>
+        </w:rPr>
+        <w:t xml:space="preserve">6</w:t>
+      </w:r>
+      <w:r>
+        <w:tab/>
+      </w:r>
+      <w:r>
+        <w:t xml:space="preserve">Handlungsempfehlungen</w:t>
+      </w:r>
     </w:p>
+    <w:bookmarkEnd w:id="25"/>
     <w:sectPr/>
   </w:body>
 </w:document>
@@ -194,10 +248,7 @@
       <w:lvlText w:val=" "/>
       <w:lvlJc w:val="left"/>
       <w:pPr>
-        <w:tabs>
-          <w:tab w:val="num" w:pos="0"/>
-        </w:tabs>
-        <w:ind w:left="480" w:hanging="480"/>
+        <w:ind w:left="720" w:hanging="480"/>
       </w:pPr>
     </w:lvl>
     <w:lvl w:ilvl="1">
@@ -205,10 +256,7 @@
       <w:lvlText w:val=" "/>
       <w:lvlJc w:val="left"/>
       <w:pPr>
-        <w:tabs>
-          <w:tab w:val="num" w:pos="720"/>
-        </w:tabs>
-        <w:ind w:left="1200" w:hanging="480"/>
+        <w:ind w:left="1440" w:hanging="480"/>
       </w:pPr>
     </w:lvl>
     <w:lvl w:ilvl="2">
@@ -216,10 +264,7 @@
       <w:lvlText w:val=" "/>
       <w:lvlJc w:val="left"/>
       <w:pPr>
-        <w:tabs>
-          <w:tab w:val="num" w:pos="1440"/>
-        </w:tabs>
-        <w:ind w:left="1920" w:hanging="480"/>
+        <w:ind w:left="2160" w:hanging="480"/>
       </w:pPr>
     </w:lvl>
     <w:lvl w:ilvl="3">
@@ -227,10 +272,7 @@
       <w:lvlText w:val=" "/>
       <w:lvlJc w:val="left"/>
       <w:pPr>
-        <w:tabs>
-          <w:tab w:val="num" w:pos="2160"/>
-        </w:tabs>
-        <w:ind w:left="2640" w:hanging="480"/>
+        <w:ind w:left="2880" w:hanging="480"/>
       </w:pPr>
     </w:lvl>
     <w:lvl w:ilvl="4">
@@ -238,10 +280,7 @@
       <w:lvlText w:val=" "/>
       <w:lvlJc w:val="left"/>
       <w:pPr>
-        <w:tabs>
-          <w:tab w:val="num" w:pos="2880"/>
-        </w:tabs>
-        <w:ind w:left="3360" w:hanging="480"/>
+        <w:ind w:left="3600" w:hanging="480"/>
       </w:pPr>
     </w:lvl>
     <w:lvl w:ilvl="5">
@@ -249,10 +288,7 @@
       <w:lvlText w:val=" "/>
       <w:lvlJc w:val="left"/>
       <w:pPr>
-        <w:tabs>
-          <w:tab w:val="num" w:pos="3600"/>
-        </w:tabs>
-        <w:ind w:left="4080" w:hanging="480"/>
+        <w:ind w:left="4320" w:hanging="480"/>
       </w:pPr>
     </w:lvl>
     <w:lvl w:ilvl="6">
@@ -260,10 +296,7 @@
       <w:lvlText w:val=" "/>
       <w:lvlJc w:val="left"/>
       <w:pPr>
-        <w:tabs>
-          <w:tab w:val="num" w:pos="4320"/>
-        </w:tabs>
-        <w:ind w:left="4800" w:hanging="480"/>
+        <w:ind w:left="5040" w:hanging="480"/>
       </w:pPr>
     </w:lvl>
     <w:lvl w:ilvl="7">
@@ -271,10 +304,7 @@
       <w:lvlText w:val=" "/>
       <w:lvlJc w:val="left"/>
       <w:pPr>
-        <w:tabs>
-          <w:tab w:val="num" w:pos="5040"/>
-        </w:tabs>
-        <w:ind w:left="5520" w:hanging="480"/>
+        <w:ind w:left="5760" w:hanging="480"/>
       </w:pPr>
     </w:lvl>
     <w:lvl w:ilvl="8">
@@ -282,10 +312,7 @@
       <w:lvlText w:val=" "/>
       <w:lvlJc w:val="left"/>
       <w:pPr>
-        <w:tabs>
-          <w:tab w:val="num" w:pos="5760"/>
-        </w:tabs>
-        <w:ind w:left="6240" w:hanging="480"/>
+        <w:ind w:left="6480" w:hanging="480"/>
       </w:pPr>
     </w:lvl>
   </w:abstractNum>
@@ -435,35 +462,13 @@
       <w:rFonts w:asciiTheme="majorHAnsi" w:eastAsiaTheme="majorEastAsia" w:hAnsiTheme="majorHAnsi" w:cstheme="majorBidi"/>
       <w:b/>
       <w:bCs/>
-      <w:color w:val="345A8A" w:themeColor="accent1" w:themeShade="B5"/>
-      <w:sz w:val="32"/>
-      <w:szCs w:val="32"/>
-    </w:rPr>
-  </w:style>
-  <w:style w:type="paragraph" w:styleId="Heading2">
-    <w:name w:val="Heading 2"/>
-    <w:basedOn w:val="Normal"/>
-    <w:next w:val="BodyText"/>
-    <w:uiPriority w:val="9"/>
-    <w:unhideWhenUsed/>
-    <w:qFormat/>
-    <w:pPr>
-      <w:keepNext/>
-      <w:keepLines/>
-      <w:spacing w:before="200" w:after="0"/>
-      <w:outlineLvl w:val="1"/>
-    </w:pPr>
-    <w:rPr>
-      <w:rFonts w:asciiTheme="majorHAnsi" w:eastAsiaTheme="majorEastAsia" w:hAnsiTheme="majorHAnsi" w:cstheme="majorBidi"/>
-      <w:b/>
-      <w:bCs/>
       <w:color w:val="4F81BD" w:themeColor="accent1"/>
       <w:sz w:val="32"/>
       <w:szCs w:val="32"/>
     </w:rPr>
   </w:style>
-  <w:style w:type="paragraph" w:styleId="Heading3">
-    <w:name w:val="Heading 3"/>
+  <w:style w:type="paragraph" w:styleId="Heading2">
+    <w:name w:val="Heading 2"/>
     <w:basedOn w:val="Normal"/>
     <w:next w:val="BodyText"/>
     <w:uiPriority w:val="9"/>
@@ -473,7 +478,7 @@
       <w:keepNext/>
       <w:keepLines/>
       <w:spacing w:before="200" w:after="0"/>
-      <w:outlineLvl w:val="2"/>
+      <w:outlineLvl w:val="1"/>
     </w:pPr>
     <w:rPr>
       <w:rFonts w:asciiTheme="majorHAnsi" w:eastAsiaTheme="majorEastAsia" w:hAnsiTheme="majorHAnsi" w:cstheme="majorBidi"/>
@@ -484,8 +489,8 @@
       <w:szCs w:val="28"/>
     </w:rPr>
   </w:style>
-  <w:style w:type="paragraph" w:styleId="Heading4">
-    <w:name w:val="Heading 4"/>
+  <w:style w:type="paragraph" w:styleId="Heading3">
+    <w:name w:val="Heading 3"/>
     <w:basedOn w:val="Normal"/>
     <w:next w:val="BodyText"/>
     <w:uiPriority w:val="9"/>
@@ -495,7 +500,7 @@
       <w:keepNext/>
       <w:keepLines/>
       <w:spacing w:before="200" w:after="0"/>
-      <w:outlineLvl w:val="3"/>
+      <w:outlineLvl w:val="2"/>
     </w:pPr>
     <w:rPr>
       <w:rFonts w:asciiTheme="majorHAnsi" w:eastAsiaTheme="majorEastAsia" w:hAnsiTheme="majorHAnsi" w:cstheme="majorBidi"/>
@@ -506,6 +511,28 @@
       <w:szCs w:val="24"/>
     </w:rPr>
   </w:style>
+  <w:style w:type="paragraph" w:styleId="Heading4">
+    <w:name w:val="Heading 4"/>
+    <w:basedOn w:val="Normal"/>
+    <w:next w:val="BodyText"/>
+    <w:uiPriority w:val="9"/>
+    <w:unhideWhenUsed/>
+    <w:qFormat/>
+    <w:pPr>
+      <w:keepNext/>
+      <w:keepLines/>
+      <w:spacing w:before="200" w:after="0"/>
+      <w:outlineLvl w:val="3"/>
+    </w:pPr>
+    <w:rPr>
+      <w:rFonts w:asciiTheme="majorHAnsi" w:eastAsiaTheme="majorEastAsia" w:hAnsiTheme="majorHAnsi" w:cstheme="majorBidi"/>
+      <w:i/>
+      <w:bCs/>
+      <w:color w:val="4F81BD" w:themeColor="accent1"/>
+      <w:sz w:val="24"/>
+      <w:szCs w:val="24"/>
+    </w:rPr>
+  </w:style>
   <w:style w:type="paragraph" w:styleId="Heading5">
     <w:name w:val="Heading 5"/>
     <w:basedOn w:val="Normal"/>
@@ -521,7 +548,6 @@
     </w:pPr>
     <w:rPr>
       <w:rFonts w:asciiTheme="majorHAnsi" w:eastAsiaTheme="majorEastAsia" w:hAnsiTheme="majorHAnsi" w:cstheme="majorBidi"/>
-      <w:i/>
       <w:iCs/>
       <w:color w:val="4F81BD" w:themeColor="accent1"/>
       <w:sz w:val="24"/>
@@ -617,14 +643,8 @@
     <w:qFormat/>
     <w:pPr>
       <w:spacing w:before="100" w:after="100"/>
-      <w:ind w:firstLine="0"/>
-    </w:pPr>
-    <w:rPr>
-      <w:rFonts w:asciiTheme="majorHAnsi" w:eastAsiaTheme="majorEastAsia" w:hAnsiTheme="majorHAnsi" w:cstheme="majorBidi"/>
-      <w:bCs/>
-      <w:sz w:val="20"/>
-      <w:szCs w:val="20"/>
-    </w:rPr>
+      <w:ind w:firstLine="0" w:left="480" w:right="480"/>
+    </w:pPr>
   </w:style>
   <w:style w:type="paragraph" w:styleId="FootnoteText">
     <w:name w:val="Footnote Text"/>
@@ -654,6 +674,21 @@
         <w:right w:w="108" w:type="dxa"/>
       </w:tblCellMar>
     </w:tblPr>
+    <w:tblStylePr w:type="firstRow">
+      <w:tblPr>
+        <w:jc w:val="left"/>
+        <w:tblInd w:w="0" w:type="dxa"/>
+      </w:tblPr>
+      <w:trPr>
+        <w:jc w:val="left"/>
+      </w:trPr>
+      <w:tcPr>
+        <w:vAlign w:val="bottom"/>
+        <w:tcBorders>
+          <w:bottom w:val="single"/>
+        </w:tcBorders>
+      </w:tcPr>
+    </w:tblStylePr>
   </w:style>
   <w:style w:type="paragraph" w:customStyle="1" w:styleId="DefinitionTerm">
     <w:name w:val="Definition Term"/>
@@ -717,6 +752,10 @@
       <w:rFonts w:ascii="Consolas" w:hAnsi="Consolas"/>
       <w:sz w:val="22"/>
     </w:rPr>
+  </w:style>
+  <w:style w:type="character" w:customStyle="1" w:styleId="SectionNumber">
+    <w:name w:val="Section Number"/>
+    <w:basedOn w:val="BodyTextChar"/>
   </w:style>
   <w:style w:type="character" w:styleId="FootnoteReference">
     <w:name w:val="Footnote Reference"/>

</xml_diff>